<commit_message>
Projects Added part 1
</commit_message>
<xml_diff>
--- a/files/CV Darragh Counihan.docx
+++ b/files/CV Darragh Counihan.docx
@@ -70,6 +70,33 @@
         </w:rPr>
         <w:t>087-417-8726</w:t>
       </w:r>
+      <w:r>
+        <w:rPr>
+          <w:rFonts w:ascii="Arial" w:hAnsi="Arial" w:cs="Arial"/>
+          <w:b/>
+        </w:rPr>
+        <w:t xml:space="preserve"> </w:t>
+      </w:r>
+      <w:r>
+        <w:rPr>
+          <w:rFonts w:ascii="Arial" w:hAnsi="Arial" w:cs="Arial"/>
+          <w:b/>
+        </w:rPr>
+        <w:t>|</w:t>
+      </w:r>
+      <w:r>
+        <w:t xml:space="preserve"> </w:t>
+      </w:r>
+      <w:hyperlink r:id="rId11" w:history="1">
+        <w:r>
+          <w:rPr>
+            <w:rStyle w:val="Hyperlink"/>
+            <w:rFonts w:ascii="Arial" w:hAnsi="Arial" w:cs="Arial"/>
+            <w:b/>
+          </w:rPr>
+          <w:t>https://darraghai835.github.io/</w:t>
+        </w:r>
+      </w:hyperlink>
       <w:r>
         <w:rPr>
           <w:rFonts w:ascii="Arial" w:hAnsi="Arial" w:cs="Arial"/>
@@ -1419,7 +1446,23 @@
           <w:rFonts w:ascii="Arial" w:hAnsi="Arial" w:cs="Arial"/>
           <w:b/>
         </w:rPr>
-        <w:t xml:space="preserve"> Pairic Mc Neill</w:t>
+        <w:t xml:space="preserve"> </w:t>
+      </w:r>
+      <w:proofErr w:type="spellStart"/>
+      <w:r>
+        <w:rPr>
+          <w:rFonts w:ascii="Arial" w:hAnsi="Arial" w:cs="Arial"/>
+          <w:b/>
+        </w:rPr>
+        <w:t>Pairic</w:t>
+      </w:r>
+      <w:proofErr w:type="spellEnd"/>
+      <w:r>
+        <w:rPr>
+          <w:rFonts w:ascii="Arial" w:hAnsi="Arial" w:cs="Arial"/>
+          <w:b/>
+        </w:rPr>
+        <w:t xml:space="preserve"> Mc Neill</w:t>
       </w:r>
       <w:r>
         <w:rPr>
@@ -2348,7 +2391,7 @@
           <w:rFonts w:ascii="Arial" w:hAnsi="Arial" w:cs="Arial"/>
         </w:rPr>
       </w:pPr>
-      <w:hyperlink r:id="rId11" w:history="1">
+      <w:hyperlink r:id="rId12" w:history="1">
         <w:r>
           <w:rPr>
             <w:rStyle w:val="Hyperlink"/>
@@ -2363,7 +2406,7 @@
         </w:rPr>
         <w:t xml:space="preserve">                                         </w:t>
       </w:r>
-      <w:hyperlink r:id="rId12" w:history="1">
+      <w:hyperlink r:id="rId13" w:history="1">
         <w:r>
           <w:rPr>
             <w:rStyle w:val="Hyperlink"/>
@@ -4453,6 +4496,27 @@
 </file>
 
 <file path=customXml/item1.xml><?xml version="1.0" encoding="utf-8"?>
+<p:properties xmlns:p="http://schemas.microsoft.com/office/2006/metadata/properties" xmlns:xsi="http://www.w3.org/2001/XMLSchema-instance" xmlns:pc="http://schemas.microsoft.com/office/infopath/2007/PartnerControls">
+  <documentManagement>
+    <_activity xmlns="bc3f51c9-b1ff-4dea-b422-97f8c29d8479" xsi:nil="true"/>
+  </documentManagement>
+</p:properties>
+</file>
+
+<file path=customXml/item2.xml><?xml version="1.0" encoding="utf-8"?>
+<b:Sources xmlns:b="http://schemas.openxmlformats.org/officeDocument/2006/bibliography" xmlns="http://schemas.openxmlformats.org/officeDocument/2006/bibliography" SelectedStyle="\APASixthEditionOfficeOnline.xsl" StyleName="APA" Version="6"/>
+</file>
+
+<file path=customXml/item3.xml><?xml version="1.0" encoding="utf-8"?>
+<?mso-contentType ?>
+<FormTemplates xmlns="http://schemas.microsoft.com/sharepoint/v3/contenttype/forms">
+  <Display>DocumentLibraryForm</Display>
+  <Edit>DocumentLibraryForm</Edit>
+  <New>DocumentLibraryForm</New>
+</FormTemplates>
+</file>
+
+<file path=customXml/item4.xml><?xml version="1.0" encoding="utf-8"?>
 <ct:contentTypeSchema xmlns:ct="http://schemas.microsoft.com/office/2006/metadata/contentType" xmlns:ma="http://schemas.microsoft.com/office/2006/metadata/properties/metaAttributes" ct:_="" ma:_="" ma:contentTypeName="Document" ma:contentTypeID="0x010100D9DD61198E1FC64B9898F7A0FB8ABE0D" ma:contentTypeVersion="15" ma:contentTypeDescription="Create a new document." ma:contentTypeScope="" ma:versionID="20780ec56344d2058d52d5dbd28b9fb0">
   <xsd:schema xmlns:xsd="http://www.w3.org/2001/XMLSchema" xmlns:xs="http://www.w3.org/2001/XMLSchema" xmlns:p="http://schemas.microsoft.com/office/2006/metadata/properties" xmlns:ns3="bc3f51c9-b1ff-4dea-b422-97f8c29d8479" xmlns:ns4="1eb72180-be79-4549-9b02-9cdaf08f4ab1" targetNamespace="http://schemas.microsoft.com/office/2006/metadata/properties" ma:root="true" ma:fieldsID="fe72a150aecd0a8f494636e40d61b1a5" ns3:_="" ns4:_="">
     <xsd:import namespace="bc3f51c9-b1ff-4dea-b422-97f8c29d8479"/>
@@ -4687,28 +4751,33 @@
 </ct:contentTypeSchema>
 </file>
 
-<file path=customXml/item2.xml><?xml version="1.0" encoding="utf-8"?>
-<?mso-contentType ?>
-<FormTemplates xmlns="http://schemas.microsoft.com/sharepoint/v3/contenttype/forms">
-  <Display>DocumentLibraryForm</Display>
-  <Edit>DocumentLibraryForm</Edit>
-  <New>DocumentLibraryForm</New>
-</FormTemplates>
+<file path=customXml/itemProps1.xml><?xml version="1.0" encoding="utf-8"?>
+<ds:datastoreItem xmlns:ds="http://schemas.openxmlformats.org/officeDocument/2006/customXml" ds:itemID="{3D3BB0CE-673E-4EC6-98BD-576BB9F12CE1}">
+  <ds:schemaRefs>
+    <ds:schemaRef ds:uri="http://schemas.microsoft.com/office/2006/metadata/properties"/>
+    <ds:schemaRef ds:uri="http://schemas.microsoft.com/office/infopath/2007/PartnerControls"/>
+    <ds:schemaRef ds:uri="bc3f51c9-b1ff-4dea-b422-97f8c29d8479"/>
+  </ds:schemaRefs>
+</ds:datastoreItem>
 </file>
 
-<file path=customXml/item3.xml><?xml version="1.0" encoding="utf-8"?>
-<b:Sources xmlns:b="http://schemas.openxmlformats.org/officeDocument/2006/bibliography" xmlns="http://schemas.openxmlformats.org/officeDocument/2006/bibliography" SelectedStyle="\APASixthEditionOfficeOnline.xsl" StyleName="APA" Version="6"/>
+<file path=customXml/itemProps2.xml><?xml version="1.0" encoding="utf-8"?>
+<ds:datastoreItem xmlns:ds="http://schemas.openxmlformats.org/officeDocument/2006/customXml" ds:itemID="{88C9703B-4F01-450A-BBAC-FA95A663893D}">
+  <ds:schemaRefs>
+    <ds:schemaRef ds:uri="http://schemas.openxmlformats.org/officeDocument/2006/bibliography"/>
+  </ds:schemaRefs>
+</ds:datastoreItem>
 </file>
 
-<file path=customXml/item4.xml><?xml version="1.0" encoding="utf-8"?>
-<p:properties xmlns:p="http://schemas.microsoft.com/office/2006/metadata/properties" xmlns:xsi="http://www.w3.org/2001/XMLSchema-instance" xmlns:pc="http://schemas.microsoft.com/office/infopath/2007/PartnerControls">
-  <documentManagement>
-    <_activity xmlns="bc3f51c9-b1ff-4dea-b422-97f8c29d8479" xsi:nil="true"/>
-  </documentManagement>
-</p:properties>
+<file path=customXml/itemProps3.xml><?xml version="1.0" encoding="utf-8"?>
+<ds:datastoreItem xmlns:ds="http://schemas.openxmlformats.org/officeDocument/2006/customXml" ds:itemID="{0FB2E079-62B3-400C-BA41-BA1EDED253F5}">
+  <ds:schemaRefs>
+    <ds:schemaRef ds:uri="http://schemas.microsoft.com/sharepoint/v3/contenttype/forms"/>
+  </ds:schemaRefs>
+</ds:datastoreItem>
 </file>
 
-<file path=customXml/itemProps1.xml><?xml version="1.0" encoding="utf-8"?>
+<file path=customXml/itemProps4.xml><?xml version="1.0" encoding="utf-8"?>
 <ds:datastoreItem xmlns:ds="http://schemas.openxmlformats.org/officeDocument/2006/customXml" ds:itemID="{08109313-7E8D-43B0-8CEA-1BE0E3859B65}">
   <ds:schemaRefs>
     <ds:schemaRef ds:uri="http://schemas.microsoft.com/office/2006/metadata/contentType"/>
@@ -4725,30 +4794,4 @@
     <ds:schemaRef ds:uri="http://schemas.microsoft.com/internal/obd"/>
   </ds:schemaRefs>
 </ds:datastoreItem>
-</file>
-
-<file path=customXml/itemProps2.xml><?xml version="1.0" encoding="utf-8"?>
-<ds:datastoreItem xmlns:ds="http://schemas.openxmlformats.org/officeDocument/2006/customXml" ds:itemID="{0FB2E079-62B3-400C-BA41-BA1EDED253F5}">
-  <ds:schemaRefs>
-    <ds:schemaRef ds:uri="http://schemas.microsoft.com/sharepoint/v3/contenttype/forms"/>
-  </ds:schemaRefs>
-</ds:datastoreItem>
-</file>
-
-<file path=customXml/itemProps3.xml><?xml version="1.0" encoding="utf-8"?>
-<ds:datastoreItem xmlns:ds="http://schemas.openxmlformats.org/officeDocument/2006/customXml" ds:itemID="{88C9703B-4F01-450A-BBAC-FA95A663893D}">
-  <ds:schemaRefs>
-    <ds:schemaRef ds:uri="http://schemas.openxmlformats.org/officeDocument/2006/bibliography"/>
-  </ds:schemaRefs>
-</ds:datastoreItem>
-</file>
-
-<file path=customXml/itemProps4.xml><?xml version="1.0" encoding="utf-8"?>
-<ds:datastoreItem xmlns:ds="http://schemas.openxmlformats.org/officeDocument/2006/customXml" ds:itemID="{3D3BB0CE-673E-4EC6-98BD-576BB9F12CE1}">
-  <ds:schemaRefs>
-    <ds:schemaRef ds:uri="http://schemas.microsoft.com/office/2006/metadata/properties"/>
-    <ds:schemaRef ds:uri="http://schemas.microsoft.com/office/infopath/2007/PartnerControls"/>
-    <ds:schemaRef ds:uri="bc3f51c9-b1ff-4dea-b422-97f8c29d8479"/>
-  </ds:schemaRefs>
-</ds:datastoreItem>
 </file>
</xml_diff>